<commit_message>
Changement images par texte
</commit_message>
<xml_diff>
--- a/Liste des 10 recommandations.docx
+++ b/Liste des 10 recommandations.docx
@@ -35,26 +35,6 @@
         <w:rPr>
           <w:b/>
         </w:rPr>
-        <w:t xml:space="preserve">Pour chaque recommandation expliquez dans le détail le problème et comment le résoudre. </w:t>
-      </w:r>
-    </w:p>
-    <w:p>
-      <w:pPr>
-        <w:rPr>
-          <w:b/>
-        </w:rPr>
-      </w:pPr>
-    </w:p>
-    <w:p>
-      <w:pPr>
-        <w:rPr>
-          <w:b/>
-        </w:rPr>
-      </w:pPr>
-      <w:r>
-        <w:rPr>
-          <w:b/>
-        </w:rPr>
         <w:t>Du côté SEO nous recommandons entre autres :</w:t>
       </w:r>
     </w:p>
@@ -123,15 +103,24 @@
         </w:rPr>
       </w:pPr>
       <w:r>
-        <w:t xml:space="preserve">Référence : </w:t>
-      </w:r>
-      <w:proofErr w:type="spellStart"/>
-      <w:r>
-        <w:t>Opquast</w:t>
-      </w:r>
-      <w:proofErr w:type="spellEnd"/>
-      <w:r>
-        <w:t xml:space="preserve"> lien </w:t>
+        <w:rPr>
+          <w:b/>
+        </w:rPr>
+        <w:t>Référence</w:t>
+      </w:r>
+      <w:r>
+        <w:t xml:space="preserve"> : </w:t>
+      </w:r>
+      <w:hyperlink r:id="rId5" w:history="1">
+        <w:r>
+          <w:rPr>
+            <w:rStyle w:val="Lienhypertexte"/>
+          </w:rPr>
+          <w:t>https://checklists.opquast.com/fr/qualiteweb/</w:t>
+        </w:r>
+      </w:hyperlink>
+      <w:r>
+        <w:t xml:space="preserve"> </w:t>
       </w:r>
     </w:p>
     <w:p>
@@ -177,15 +166,27 @@
         <w:t xml:space="preserve">      </w:t>
       </w:r>
       <w:r>
-        <w:t xml:space="preserve">Référence : </w:t>
-      </w:r>
-      <w:proofErr w:type="spellStart"/>
-      <w:r>
-        <w:t>Opquast</w:t>
-      </w:r>
-      <w:proofErr w:type="spellEnd"/>
-      <w:r>
-        <w:t>.</w:t>
+        <w:rPr>
+          <w:b/>
+        </w:rPr>
+        <w:t>Référence</w:t>
+      </w:r>
+      <w:r>
+        <w:t> :</w:t>
+      </w:r>
+      <w:r>
+        <w:t xml:space="preserve"> </w:t>
+      </w:r>
+      <w:hyperlink r:id="rId6" w:history="1">
+        <w:r>
+          <w:rPr>
+            <w:rStyle w:val="Lienhypertexte"/>
+          </w:rPr>
+          <w:t>https://checklists.opquast.com/fr/qualiteweb/</w:t>
+        </w:r>
+      </w:hyperlink>
+      <w:r>
+        <w:t xml:space="preserve"> </w:t>
       </w:r>
     </w:p>
     <w:p>
@@ -227,15 +228,24 @@
         </w:rPr>
       </w:pPr>
       <w:r>
-        <w:t xml:space="preserve">Référence : </w:t>
-      </w:r>
-      <w:proofErr w:type="spellStart"/>
-      <w:r>
-        <w:t>Opquast</w:t>
-      </w:r>
-      <w:proofErr w:type="spellEnd"/>
-      <w:r>
-        <w:t xml:space="preserve">. </w:t>
+        <w:rPr>
+          <w:b/>
+        </w:rPr>
+        <w:t>Référence</w:t>
+      </w:r>
+      <w:r>
+        <w:t xml:space="preserve"> : </w:t>
+      </w:r>
+      <w:hyperlink r:id="rId7" w:history="1">
+        <w:r>
+          <w:rPr>
+            <w:rStyle w:val="Lienhypertexte"/>
+          </w:rPr>
+          <w:t>https://checklists.opquast.com/fr/qualiteweb/</w:t>
+        </w:r>
+      </w:hyperlink>
+      <w:r>
+        <w:t xml:space="preserve"> </w:t>
       </w:r>
     </w:p>
     <w:p>
@@ -299,15 +309,23 @@
     <w:p>
       <w:pPr>
         <w:pStyle w:val="Paragraphedeliste"/>
-        <w:rPr>
-          <w:b/>
-        </w:rPr>
       </w:pPr>
       <w:r>
         <w:rPr>
           <w:b/>
         </w:rPr>
         <w:t xml:space="preserve">Référence : </w:t>
+      </w:r>
+      <w:hyperlink r:id="rId8" w:history="1">
+        <w:r>
+          <w:rPr>
+            <w:rStyle w:val="Lienhypertexte"/>
+          </w:rPr>
+          <w:t>https://checklists.opquast.com/fr/qualiteweb/</w:t>
+        </w:r>
+      </w:hyperlink>
+      <w:r>
+        <w:t xml:space="preserve"> </w:t>
       </w:r>
     </w:p>
     <w:p/>
@@ -389,15 +407,24 @@
         </w:rPr>
       </w:pPr>
       <w:r>
-        <w:t xml:space="preserve">Référence : </w:t>
-      </w:r>
-      <w:proofErr w:type="spellStart"/>
-      <w:r>
-        <w:t>Opquast</w:t>
-      </w:r>
-      <w:proofErr w:type="spellEnd"/>
-      <w:r>
-        <w:t xml:space="preserve">. </w:t>
+        <w:rPr>
+          <w:b/>
+        </w:rPr>
+        <w:t>Référence</w:t>
+      </w:r>
+      <w:r>
+        <w:t xml:space="preserve"> : </w:t>
+      </w:r>
+      <w:hyperlink r:id="rId9" w:history="1">
+        <w:r>
+          <w:rPr>
+            <w:rStyle w:val="Lienhypertexte"/>
+          </w:rPr>
+          <w:t>https://checklists.opquast.com/fr/qualiteweb/</w:t>
+        </w:r>
+      </w:hyperlink>
+      <w:r>
+        <w:t xml:space="preserve"> </w:t>
       </w:r>
     </w:p>
     <w:p>
@@ -450,15 +477,58 @@
         </w:rPr>
       </w:pPr>
       <w:r>
-        <w:t>Référence :</w:t>
-      </w:r>
-    </w:p>
-    <w:p>
-      <w:pPr>
-        <w:rPr>
-          <w:b/>
-        </w:rPr>
-      </w:pPr>
+        <w:rPr>
+          <w:b/>
+        </w:rPr>
+        <w:t>Référence</w:t>
+      </w:r>
+      <w:r>
+        <w:t> :</w:t>
+      </w:r>
+      <w:r>
+        <w:t xml:space="preserve"> </w:t>
+      </w:r>
+      <w:hyperlink r:id="rId10" w:history="1">
+        <w:r>
+          <w:rPr>
+            <w:rStyle w:val="Lienhypertexte"/>
+          </w:rPr>
+          <w:t>https://checklists.opquast.com/fr/qualiteweb/</w:t>
+        </w:r>
+      </w:hyperlink>
+      <w:r>
+        <w:t xml:space="preserve"> </w:t>
+      </w:r>
+    </w:p>
+    <w:p>
+      <w:pPr>
+        <w:rPr>
+          <w:b/>
+        </w:rPr>
+      </w:pPr>
+    </w:p>
+    <w:p>
+      <w:pPr>
+        <w:rPr>
+          <w:b/>
+        </w:rPr>
+      </w:pPr>
+    </w:p>
+    <w:p>
+      <w:pPr>
+        <w:rPr>
+          <w:b/>
+        </w:rPr>
+      </w:pPr>
+    </w:p>
+    <w:p>
+      <w:pPr>
+        <w:rPr>
+          <w:b/>
+        </w:rPr>
+      </w:pPr>
+      <w:bookmarkStart w:id="0" w:name="_GoBack"/>
+      <w:bookmarkEnd w:id="0"/>
     </w:p>
     <w:p>
       <w:pPr>
@@ -490,19 +560,34 @@
     </w:p>
     <w:p>
       <w:pPr>
-        <w:ind w:left="720"/>
-        <w:rPr>
-          <w:b/>
-        </w:rPr>
-      </w:pPr>
-      <w:r>
-        <w:rPr>
-          <w:b/>
-        </w:rPr>
-        <w:t>Références :</w:t>
-      </w:r>
-      <w:bookmarkStart w:id="0" w:name="_GoBack"/>
-      <w:bookmarkEnd w:id="0"/>
+        <w:pStyle w:val="Paragraphedeliste"/>
+        <w:rPr>
+          <w:b/>
+        </w:rPr>
+      </w:pPr>
+      <w:r>
+        <w:rPr>
+          <w:b/>
+        </w:rPr>
+        <w:t>Référence :</w:t>
+      </w:r>
+      <w:r>
+        <w:rPr>
+          <w:b/>
+        </w:rPr>
+        <w:t xml:space="preserve"> </w:t>
+      </w:r>
+      <w:hyperlink r:id="rId11" w:history="1">
+        <w:r>
+          <w:rPr>
+            <w:rStyle w:val="Lienhypertexte"/>
+          </w:rPr>
+          <w:t>https://checklists.opquast.com/fr/qualiteweb/</w:t>
+        </w:r>
+      </w:hyperlink>
+      <w:r>
+        <w:t xml:space="preserve"> </w:t>
+      </w:r>
     </w:p>
     <w:p>
       <w:pPr>
@@ -621,16 +706,38 @@
     <w:p>
       <w:pPr>
         <w:pStyle w:val="Paragraphedeliste"/>
-        <w:rPr>
-          <w:b/>
-        </w:rPr>
-      </w:pPr>
-      <w:r>
-        <w:rPr>
-          <w:b/>
-        </w:rPr>
-        <w:t>Références :</w:t>
-      </w:r>
+      </w:pPr>
+      <w:r>
+        <w:rPr>
+          <w:b/>
+        </w:rPr>
+        <w:t>Référence</w:t>
+      </w:r>
+      <w:r>
+        <w:rPr>
+          <w:b/>
+        </w:rPr>
+        <w:t xml:space="preserve"> : </w:t>
+      </w:r>
+      <w:hyperlink r:id="rId12" w:history="1">
+        <w:r>
+          <w:rPr>
+            <w:rStyle w:val="Lienhypertexte"/>
+          </w:rPr>
+          <w:t>https://checklists.opquast.com/fr/qualiteweb/</w:t>
+        </w:r>
+      </w:hyperlink>
+      <w:r>
+        <w:t xml:space="preserve"> </w:t>
+      </w:r>
+    </w:p>
+    <w:p>
+      <w:pPr>
+        <w:pStyle w:val="Paragraphedeliste"/>
+        <w:rPr>
+          <w:b/>
+        </w:rPr>
+      </w:pPr>
     </w:p>
     <w:p>
       <w:pPr>
@@ -674,6 +781,31 @@
     </w:p>
     <w:p>
       <w:pPr>
+        <w:pStyle w:val="Paragraphedeliste"/>
+        <w:rPr>
+          <w:b/>
+        </w:rPr>
+      </w:pPr>
+      <w:r>
+        <w:rPr>
+          <w:b/>
+        </w:rPr>
+        <w:t xml:space="preserve">Référence : </w:t>
+      </w:r>
+      <w:hyperlink r:id="rId13" w:history="1">
+        <w:r>
+          <w:rPr>
+            <w:rStyle w:val="Lienhypertexte"/>
+          </w:rPr>
+          <w:t>https://checklists.opquast.com/fr/qualiteweb/</w:t>
+        </w:r>
+      </w:hyperlink>
+      <w:r>
+        <w:t xml:space="preserve"> </w:t>
+      </w:r>
+    </w:p>
+    <w:p>
+      <w:pPr>
         <w:rPr>
           <w:b/>
         </w:rPr>
@@ -724,17 +856,45 @@
     </w:p>
     <w:p>
       <w:pPr>
-        <w:rPr>
-          <w:b/>
-        </w:rPr>
-      </w:pPr>
-    </w:p>
-    <w:p>
-      <w:pPr>
-        <w:rPr>
-          <w:b/>
-        </w:rPr>
-      </w:pPr>
+        <w:pStyle w:val="Paragraphedeliste"/>
+      </w:pPr>
+      <w:r>
+        <w:rPr>
+          <w:b/>
+        </w:rPr>
+        <w:t xml:space="preserve">Référence : </w:t>
+      </w:r>
+      <w:hyperlink r:id="rId14" w:history="1">
+        <w:r>
+          <w:rPr>
+            <w:rStyle w:val="Lienhypertexte"/>
+          </w:rPr>
+          <w:t>https://checklists.opquast.com/fr/qualiteweb/</w:t>
+        </w:r>
+      </w:hyperlink>
+      <w:r>
+        <w:t xml:space="preserve"> </w:t>
+      </w:r>
+    </w:p>
+    <w:p>
+      <w:pPr>
+        <w:rPr>
+          <w:b/>
+        </w:rPr>
+      </w:pPr>
+    </w:p>
+    <w:p>
+      <w:pPr>
+        <w:rPr>
+          <w:b/>
+        </w:rPr>
+      </w:pPr>
+      <w:r>
+        <w:rPr>
+          <w:b/>
+        </w:rPr>
+        <w:t xml:space="preserve"> </w:t>
+      </w:r>
     </w:p>
     <w:sectPr>
       <w:pgSz w:w="11900" w:h="16840"/>
@@ -1498,6 +1658,18 @@
       <w:shd w:val="clear" w:color="auto" w:fill="E1DFDD"/>
     </w:rPr>
   </w:style>
+  <w:style w:type="character" w:styleId="Lienhypertextesuivivisit">
+    <w:name w:val="FollowedHyperlink"/>
+    <w:basedOn w:val="Policepardfaut"/>
+    <w:uiPriority w:val="99"/>
+    <w:semiHidden/>
+    <w:unhideWhenUsed/>
+    <w:rsid w:val="00710F20"/>
+    <w:rPr>
+      <w:color w:val="954F72" w:themeColor="followedHyperlink"/>
+      <w:u w:val="single"/>
+    </w:rPr>
+  </w:style>
 </w:styles>
 </file>
 

</xml_diff>